<commit_message>
added detail to the Controller chapter. Not done yet.
</commit_message>
<xml_diff>
--- a/manuscript/Chapter04/Chapter04.docx
+++ b/manuscript/Chapter04/Chapter04.docx
@@ -308,13 +308,13 @@
         <w:t xml:space="preserve"> a single</w:t>
       </w:r>
       <w:r>
-        <w:t xml:space="preserve"> web requests. </w:t>
-      </w:r>
-      <w:r>
-        <w:t xml:space="preserve"> </w:t>
-      </w:r>
-      <w:r>
-        <w:t xml:space="preserve">An action method normally returns an </w:t>
+        <w:t xml:space="preserve"> web requests</w:t>
+      </w:r>
+      <w:r>
+        <w:t xml:space="preserve"> that</w:t>
+      </w:r>
+      <w:r>
+        <w:t xml:space="preserve"> normally returns an </w:t>
       </w:r>
       <w:r>
         <w:rPr>
@@ -613,137 +613,654 @@
         <w:pStyle w:val="Body"/>
       </w:pPr>
       <w:r>
-        <w:t>Action methods exist to perform presentation coordination for a screen/page. This coordination is the Storyboard of the Application. Imagine drawing the flow of application screens on a whiteboard.  Each place that a user has the ability to input information through a form or click a button, there are at least two possible outcomes.  These are a s</w:t>
-      </w:r>
-      <w:r>
-        <w:t>uccessfully handle request or a request that could not be handled and results in additional input or a decision from the user. This alternate path could included dealing with data type validation business rule validation, or exception handling.</w:t>
+        <w:t>Action methods exist to perform presentation coordination for a screen/page. This coordination is the</w:t>
+      </w:r>
+      <w:r>
+        <w:t xml:space="preserve"> glue that puts ties together the</w:t>
+      </w:r>
+      <w:r>
+        <w:t xml:space="preserve"> Storyboard of the Application. Imagine drawing the flow of application screens on a whiteboard.  Each place that a user has the ability to input information through a form or click a button, there are at least two possible outcomes.  These are a s</w:t>
+      </w:r>
+      <w:r>
+        <w:t>uccessfully handle</w:t>
+      </w:r>
+      <w:r>
+        <w:t>d</w:t>
+      </w:r>
+      <w:r>
+        <w:t xml:space="preserve"> request or a</w:t>
+      </w:r>
+      <w:r>
+        <w:t xml:space="preserve">n alternate path that requires </w:t>
+      </w:r>
+      <w:r>
+        <w:t xml:space="preserve"> additional input or a decision from the user. This alternate path could included dealing with data type validation</w:t>
+      </w:r>
+      <w:r>
+        <w:t xml:space="preserve"> errors,</w:t>
+      </w:r>
+      <w:r>
+        <w:t xml:space="preserve"> business rule validation</w:t>
+      </w:r>
+      <w:r>
+        <w:t xml:space="preserve"> errors</w:t>
+      </w:r>
+      <w:r>
+        <w:t>, or exception handling.</w:t>
+      </w:r>
+      <w:r>
+        <w:br/>
       </w:r>
     </w:p>
     <w:p>
       <w:pPr>
         <w:pStyle w:val="Body"/>
       </w:pPr>
+      <w:r>
+        <w:t xml:space="preserve">Focusing an Action to concentrate on wiring together the storyboard of the application has some good side effects. Actions tend to become smaller and focused.  By moving business logic out of the Action and into supporting services, the actions are less complex and easier to test.  A lean action should result in two possible outcomes: Happy Path ( a successfully processed request) or a alternate path.  If an action starts branching to handle </w:t>
+      </w:r>
+      <w:r>
+        <w:lastRenderedPageBreak/>
+        <w:t>multiple alternate paths this is sign that the Action method is handling too much and some design should be put into the storyboard of the application.</w:t>
+      </w:r>
+      <w:r>
+        <w:t xml:space="preserve"> </w:t>
+      </w:r>
+    </w:p>
+    <w:p>
+      <w:pPr>
+        <w:pStyle w:val="FigureCaption"/>
+      </w:pPr>
+      <w:r>
+        <w:t>Figure 4.2</w:t>
+      </w:r>
+      <w:r>
+        <w:t xml:space="preserve"> Storyboard of a User Interaction</w:t>
+      </w:r>
+    </w:p>
+    <w:p>
+      <w:pPr>
+        <w:pStyle w:val="Figure"/>
+      </w:pPr>
+      <w:r>
+        <w:t xml:space="preserve"> </w:t>
+      </w:r>
+      <w:r>
+        <w:drawing>
+          <wp:inline distT="0" distB="0" distL="0" distR="0">
+            <wp:extent cx="4601441" cy="2307698"/>
+            <wp:effectExtent l="19050" t="0" r="8659" b="0"/>
+            <wp:docPr id="6" name="Picture 0" descr="Storyboard.png"/>
+            <wp:cNvGraphicFramePr>
+              <a:graphicFrameLocks xmlns:a="http://schemas.openxmlformats.org/drawingml/2006/main" noChangeAspect="1"/>
+            </wp:cNvGraphicFramePr>
+            <a:graphic xmlns:a="http://schemas.openxmlformats.org/drawingml/2006/main">
+              <a:graphicData uri="http://schemas.openxmlformats.org/drawingml/2006/picture">
+                <pic:pic xmlns:pic="http://schemas.openxmlformats.org/drawingml/2006/picture">
+                  <pic:nvPicPr>
+                    <pic:cNvPr id="0" name="Storyboard.png"/>
+                    <pic:cNvPicPr/>
+                  </pic:nvPicPr>
+                  <pic:blipFill>
+                    <a:blip r:embed="rId8" cstate="print"/>
+                    <a:stretch>
+                      <a:fillRect/>
+                    </a:stretch>
+                  </pic:blipFill>
+                  <pic:spPr>
+                    <a:xfrm>
+                      <a:off x="0" y="0"/>
+                      <a:ext cx="4603409" cy="2308685"/>
+                    </a:xfrm>
+                    <a:prstGeom prst="rect">
+                      <a:avLst/>
+                    </a:prstGeom>
+                  </pic:spPr>
+                </pic:pic>
+              </a:graphicData>
+            </a:graphic>
+          </wp:inline>
+        </w:drawing>
+      </w:r>
+    </w:p>
+    <w:p>
+      <w:pPr>
+        <w:pStyle w:val="Body1"/>
+      </w:pPr>
+      <w:r>
+        <w:t>Figure 4.2 shows a sample Storyboard of how a user would login to a web app</w:t>
+      </w:r>
+      <w:r>
+        <w:t xml:space="preserve">lication and see some customized content after a successful login.  The Action that handles the Login Form post would decide to redirect the user to the homepage or re-render the Login form with a message that explains the user needs to enter a correct username and password combination.  While this </w:t>
+      </w:r>
+      <w:r>
+        <w:t>seems like a very obvious path that needs to be developed, it is very easy to overlook the alternate paths when you do not storyboard them.</w:t>
+      </w:r>
+      <w:r>
+        <w:t xml:space="preserve"> By using a storyboard the design and requirements of your actions just fall off of the storyboard. This technique helps developers and designers communicate how the screens would work before writing a single line of code. </w:t>
+      </w:r>
+      <w:r>
+        <w:t xml:space="preserve">   </w:t>
+      </w:r>
     </w:p>
     <w:p>
       <w:pPr>
         <w:pStyle w:val="Body"/>
       </w:pPr>
-      <w:r>
-        <w:t>figure of a whiteboard view of a storyboard.</w:t>
+    </w:p>
+    <w:p>
+      <w:pPr>
+        <w:pStyle w:val="Head1"/>
+      </w:pPr>
+      <w:r>
+        <w:t>4.</w:t>
+      </w:r>
+      <w:r>
+        <w:t>3</w:t>
+      </w:r>
+      <w:r>
+        <w:t xml:space="preserve"> </w:t>
+      </w:r>
+      <w:r>
+        <w:t>Transforming a model to a view model</w:t>
       </w:r>
     </w:p>
     <w:p>
       <w:pPr>
         <w:pStyle w:val="Body"/>
       </w:pPr>
+      <w:r>
+        <w:t>A common role of an action is to simple do the work necessary to mold a Domain model into a presentation model for a view, JSON, or other output type. This type of action handles a GET request to the web server and in its simplest form returns Html to the browser.</w:t>
+      </w:r>
+    </w:p>
+    <w:p/>
+    <w:p>
+      <w:pPr>
+        <w:pStyle w:val="CodeListingCaption"/>
+      </w:pPr>
+      <w:r>
+        <w:t>Listing 4.3 - An Action that prepares a Presentation Model for a view</w:t>
+      </w:r>
+    </w:p>
+    <w:p>
+      <w:pPr>
+        <w:pStyle w:val="Code"/>
+      </w:pPr>
+      <w:r>
+        <w:t>public ActionResult Index()</w:t>
+      </w:r>
+    </w:p>
+    <w:p>
+      <w:pPr>
+        <w:pStyle w:val="Code"/>
+      </w:pPr>
+      <w:r>
+        <w:t xml:space="preserve">    {</w:t>
+      </w:r>
+    </w:p>
+    <w:p>
+      <w:pPr>
+        <w:pStyle w:val="Code"/>
+      </w:pPr>
+      <w:r>
+        <w:t xml:space="preserve">       IEnumerable&lt;User&gt; users =</w:t>
+      </w:r>
+      <w:r>
+        <w:t xml:space="preserve"> </w:t>
+      </w:r>
+      <w:r>
+        <w:t>UserRepository.GetAll();</w:t>
+      </w:r>
+    </w:p>
+    <w:p>
+      <w:pPr>
+        <w:pStyle w:val="Code"/>
+      </w:pPr>
+    </w:p>
+    <w:p>
+      <w:pPr>
+        <w:pStyle w:val="Code"/>
+      </w:pPr>
+      <w:r>
+        <w:t xml:space="preserve">       UserDisplay[] viewModel = users.Select(</w:t>
+      </w:r>
+    </w:p>
+    <w:p>
+      <w:pPr>
+        <w:pStyle w:val="Code"/>
+      </w:pPr>
+      <w:r>
+        <w:lastRenderedPageBreak/>
+        <w:t xml:space="preserve">            user =&gt; new UserDisplay</w:t>
+      </w:r>
+      <w:r>
+        <w:t xml:space="preserve"> </w:t>
+      </w:r>
+      <w:r>
+        <w:t>{</w:t>
+      </w:r>
+    </w:p>
+    <w:p>
+      <w:pPr>
+        <w:pStyle w:val="Code"/>
+      </w:pPr>
+      <w:r>
+        <w:t xml:space="preserve">    </w:t>
+      </w:r>
+      <w:r>
+        <w:t xml:space="preserve">               Username = user.Username</w:t>
+      </w:r>
+    </w:p>
+    <w:p>
+      <w:pPr>
+        <w:pStyle w:val="Code"/>
+      </w:pPr>
+      <w:r>
+        <w:t xml:space="preserve">               }).ToArray();</w:t>
+      </w:r>
+    </w:p>
+    <w:p>
+      <w:pPr>
+        <w:pStyle w:val="Code"/>
+      </w:pPr>
+    </w:p>
+    <w:p>
+      <w:pPr>
+        <w:pStyle w:val="Code"/>
+      </w:pPr>
+      <w:r>
+        <w:t xml:space="preserve">        return View(viewModel);</w:t>
+      </w:r>
+    </w:p>
+    <w:p>
+      <w:pPr>
+        <w:pStyle w:val="Code"/>
+      </w:pPr>
+      <w:r>
+        <w:t xml:space="preserve">    }</w:t>
+      </w:r>
+    </w:p>
+    <w:p>
+      <w:pPr>
+        <w:pStyle w:val="Code"/>
+      </w:pPr>
     </w:p>
     <w:p>
       <w:pPr>
         <w:pStyle w:val="Body"/>
       </w:pPr>
       <w:r>
-        <w:t xml:space="preserve">Focusing an Action to concentrate on wiring together the storyboard of the application has some good side effects. Actions tend to become smaller and focused.  By moving business logic out of the Action and into supporting services, the actions are less complex </w:t>
-      </w:r>
+        <w:t xml:space="preserve">In the code example listing 4.3,  this action retrieves a collection of User domain model objects and transforms the objects into a Presentation Model of type UserDisplay[].  The action relies on a UserRepository class to handle all the communication to the database and turning the native database objects into the User collection. Next, the action uses some System.Linq syntax to minimize the noise in performing this type of transformation.  The last line of the action sends the Presentation Model to a View helper method and returns a ViewResult to the MVC framework.  Since a view name was not specified the framework uses a convention and looks for a view that matches the Action name.  In this case it would look for a view called </w:t>
+      </w:r>
+      <w:r>
+        <w:rPr>
+          <w:rStyle w:val="Bold"/>
+        </w:rPr>
+        <w:t>Index</w:t>
+      </w:r>
+      <w:r>
+        <w:t xml:space="preserve">. </w:t>
+      </w:r>
+    </w:p>
+    <w:p>
+      <w:pPr>
+        <w:pStyle w:val="Head1"/>
+      </w:pPr>
+      <w:r>
+        <w:t>4.3</w:t>
+      </w:r>
+      <w:r>
+        <w:t xml:space="preserve"> </w:t>
+      </w:r>
+      <w:r>
+        <w:t>Accepting Input</w:t>
+      </w:r>
+    </w:p>
+    <w:p>
+      <w:pPr>
+        <w:pStyle w:val="Body"/>
+      </w:pPr>
+      <w:r>
+        <w:t xml:space="preserve">Accepting input from a web browser into an action can happen through a Accepting input from a web browser into an action.  The controller uses the Model Binder feature </w:t>
+      </w:r>
+      <w:r>
+        <w:t xml:space="preserve">resolve </w:t>
+      </w:r>
+      <w:r>
+        <w:t xml:space="preserve"> values </w:t>
+      </w:r>
+      <w:r>
+        <w:t>from</w:t>
+      </w:r>
+      <w:r>
+        <w:t xml:space="preserve"> form posts and query string and turn them into </w:t>
+      </w:r>
+      <w:r>
+        <w:t>.Net object that match the named</w:t>
+      </w:r>
+      <w:r>
+        <w:t xml:space="preserve"> of parameters of an Action.  </w:t>
+      </w:r>
+      <w:r>
+        <w:t xml:space="preserve">The internals of how this works is covered in a later chapter, for now it is important to understand that a convention is used to match up form values by their name to the parameter name of an action. </w:t>
+      </w:r>
+    </w:p>
+    <w:p>
+      <w:pPr>
+        <w:pStyle w:val="Body"/>
+      </w:pPr>
+    </w:p>
+    <w:p>
+      <w:pPr>
+        <w:pStyle w:val="CodeListingCaption"/>
+      </w:pPr>
+      <w:r>
+        <w:t>Listing 4. A value object bound to an Action from a query string</w:t>
+      </w:r>
+    </w:p>
+    <w:p>
+      <w:pPr>
+        <w:pStyle w:val="Code"/>
+      </w:pPr>
+    </w:p>
+    <w:p>
+      <w:pPr>
+        <w:pStyle w:val="Code"/>
+      </w:pPr>
+      <w:r>
+        <w:t>[</w:t>
+      </w:r>
+      <w:r>
+        <w:rPr>
+          <w:rStyle w:val="CodeBlueLight"/>
+        </w:rPr>
+        <w:t>HttpGet</w:t>
+      </w:r>
+      <w:r>
+        <w:t>]</w:t>
+      </w:r>
+    </w:p>
+    <w:p>
+      <w:pPr>
+        <w:pStyle w:val="Code"/>
+      </w:pPr>
+      <w:r>
+        <w:rPr>
+          <w:rStyle w:val="CodeBlueDark"/>
+        </w:rPr>
+        <w:t>public</w:t>
+      </w:r>
+      <w:r>
+        <w:t xml:space="preserve"> </w:t>
+      </w:r>
+      <w:r>
+        <w:rPr>
+          <w:rStyle w:val="CodeBlueLight"/>
+        </w:rPr>
+        <w:t>ActionResult</w:t>
+      </w:r>
+      <w:r>
+        <w:t xml:space="preserve"> </w:t>
+      </w:r>
+      <w:r>
+        <w:rPr>
+          <w:rStyle w:val="CodeBlueDark"/>
+        </w:rPr>
+        <w:t>Edit</w:t>
+      </w:r>
+      <w:r>
+        <w:t>(int Id)</w:t>
+      </w:r>
+    </w:p>
+    <w:p>
+      <w:pPr>
+        <w:pStyle w:val="Code"/>
+      </w:pPr>
+      <w:r>
+        <w:t>{</w:t>
+      </w:r>
+    </w:p>
+    <w:p>
+      <w:pPr>
+        <w:pStyle w:val="Code"/>
+      </w:pPr>
+      <w:r>
+        <w:t xml:space="preserve">    </w:t>
+      </w:r>
+      <w:r>
+        <w:rPr>
+          <w:rStyle w:val="CodeBlueLight"/>
+        </w:rPr>
+        <w:t>User</w:t>
+      </w:r>
+      <w:r>
+        <w:t xml:space="preserve"> users = </w:t>
+      </w:r>
+      <w:r>
+        <w:rPr>
+          <w:rStyle w:val="CodeBlueLight"/>
+        </w:rPr>
+        <w:t>UserRepository</w:t>
+      </w:r>
+      <w:r>
+        <w:t>.GetById(Id);</w:t>
+      </w:r>
+    </w:p>
+    <w:p>
+      <w:pPr>
+        <w:pStyle w:val="Code"/>
+      </w:pPr>
+      <w:r>
+        <w:t xml:space="preserve">    ....</w:t>
+      </w:r>
+    </w:p>
+    <w:p>
+      <w:pPr>
+        <w:pStyle w:val="Code"/>
+      </w:pPr>
+      <w:r>
+        <w:t>}</w:t>
+      </w:r>
+    </w:p>
+    <w:p>
+      <w:pPr>
+        <w:pStyle w:val="Code"/>
+      </w:pPr>
+    </w:p>
+    <w:p>
+      <w:pPr>
+        <w:pStyle w:val="Body"/>
+      </w:pPr>
+      <w:r>
+        <w:t>The code in listing 4.4 shows a value object being bound from the query string of a url.  The url to send an id with the value 4 would be http://localhost/User/Edit?id=4. The Action can use the value to perform it's work without having to deal with the concerns of pulling values out of the HttpContext. W</w:t>
+      </w:r>
+      <w:r>
+        <w:t>hen the code in an action accesses</w:t>
+      </w:r>
+      <w:r>
+        <w:t xml:space="preserve"> the Requ</w:t>
+      </w:r>
+      <w:r>
+        <w:t>est object to translate data into an object, that is a sign that the action is doing work that it should not be.  Actions need to be focused on the storyboard instead of translating input data.</w:t>
+      </w:r>
+    </w:p>
+    <w:p>
+      <w:r>
+        <w:br w:type="page"/>
+      </w:r>
+    </w:p>
+    <w:p>
+      <w:pPr>
+        <w:pStyle w:val="CodeListingCaption"/>
+      </w:pPr>
       <w:r>
         <w:lastRenderedPageBreak/>
-        <w:t>and easier to test.  A lean action should result in two possible outcomes: Happy Path ( a</w:t>
-      </w:r>
-      <w:r>
-        <w:t xml:space="preserve"> successfully processed request) or a alternate path.  If an action starts branching to handle multiple alternate paths this is sign that the Action method is handling too much and some design should be put into the storyboard of the application.</w:t>
-      </w:r>
-    </w:p>
-    <w:p>
-      <w:pPr>
-        <w:pStyle w:val="Body1"/>
-      </w:pPr>
+        <w:t>Listing 4.5 A complex object bound to an Action from a Form Post</w:t>
+      </w:r>
+    </w:p>
+    <w:p>
+      <w:pPr>
+        <w:pStyle w:val="Code"/>
+      </w:pPr>
+      <w:r>
+        <w:t>[HttpPost]</w:t>
+      </w:r>
+    </w:p>
+    <w:p>
+      <w:pPr>
+        <w:pStyle w:val="Code"/>
+      </w:pPr>
+      <w:r>
+        <w:t>public ActionResult Edit(UserInput input)</w:t>
+      </w:r>
+    </w:p>
+    <w:p>
+      <w:pPr>
+        <w:pStyle w:val="Code"/>
+      </w:pPr>
+      <w:r>
+        <w:t>{</w:t>
+      </w:r>
+    </w:p>
+    <w:p>
+      <w:pPr>
+        <w:pStyle w:val="Code"/>
+      </w:pPr>
+      <w:r>
+        <w:t xml:space="preserve">    </w:t>
+      </w:r>
+      <w:r>
+        <w:t>if (ModelState.IsValid)</w:t>
+      </w:r>
+    </w:p>
+    <w:p>
+      <w:pPr>
+        <w:pStyle w:val="Code"/>
+      </w:pPr>
+      <w:r>
+        <w:t xml:space="preserve">    {</w:t>
+      </w:r>
+    </w:p>
+    <w:p>
+      <w:pPr>
+        <w:pStyle w:val="Code"/>
+      </w:pPr>
+      <w:r>
+        <w:t xml:space="preserve">    </w:t>
+      </w:r>
+      <w:r>
+        <w:t xml:space="preserve">    ... //Update the User object.</w:t>
+      </w:r>
+    </w:p>
+    <w:p>
+      <w:pPr>
+        <w:pStyle w:val="Code"/>
+      </w:pPr>
+      <w:r>
+        <w:t xml:space="preserve">    </w:t>
+      </w:r>
+      <w:r>
+        <w:t xml:space="preserve">    </w:t>
+      </w:r>
+      <w:r>
+        <w:t>return RedirectToAction("index");</w:t>
+      </w:r>
+    </w:p>
+    <w:p>
+      <w:pPr>
+        <w:pStyle w:val="Code"/>
+      </w:pPr>
+      <w:r>
+        <w:t xml:space="preserve">    }</w:t>
+      </w:r>
+    </w:p>
+    <w:p>
+      <w:pPr>
+        <w:pStyle w:val="Code"/>
+      </w:pPr>
+      <w:r>
+        <w:t xml:space="preserve">    </w:t>
+      </w:r>
+      <w:r>
+        <w:t>return View(</w:t>
+      </w:r>
+      <w:r>
+        <w:t>input</w:t>
+      </w:r>
+      <w:r>
+        <w:t>)</w:t>
+      </w:r>
+      <w:r>
+        <w:t>;</w:t>
+      </w:r>
+    </w:p>
+    <w:p>
+      <w:pPr>
+        <w:pStyle w:val="Code"/>
+      </w:pPr>
+      <w:r>
+        <w:t>}</w:t>
+      </w:r>
+    </w:p>
+    <w:p>
+      <w:pPr>
+        <w:pStyle w:val="Code"/>
+      </w:pPr>
+    </w:p>
+    <w:p>
+      <w:pPr>
+        <w:pStyle w:val="Body"/>
+      </w:pPr>
+      <w:r>
+        <w:t xml:space="preserve">The code listing 4.5 demonstrates how a </w:t>
+      </w:r>
     </w:p>
     <w:p>
       <w:pPr>
         <w:pStyle w:val="Head1"/>
       </w:pPr>
       <w:r>
-        <w:t>4.</w:t>
-      </w:r>
-      <w:r>
-        <w:t>3</w:t>
-      </w:r>
-      <w:r>
-        <w:t xml:space="preserve"> </w:t>
-      </w:r>
-      <w:r>
-        <w:t>Transforming a model to a view model</w:t>
-      </w:r>
-    </w:p>
-    <w:p>
-      <w:r>
-        <w:t>Show the index action. Walk through the mapping of a domain object to the view model.</w:t>
-      </w:r>
-    </w:p>
-    <w:p>
-      <w:r>
-        <w:t>Send the view model to the view through a View Result</w:t>
-      </w:r>
-    </w:p>
+        <w:t xml:space="preserve">4.3.1 </w:t>
+      </w:r>
+      <w:r>
+        <w:t>Handling the Successful processing of Action Input</w:t>
+      </w:r>
+    </w:p>
+    <w:p>
+      <w:r>
+        <w:t>Explain ModelState.IsValid as one branch in flow</w:t>
+      </w:r>
+      <w:r>
+        <w:br/>
+      </w:r>
+      <w:r>
+        <w:t>Show code from Edit Action</w:t>
+      </w:r>
+    </w:p>
+    <w:p>
+      <w:r>
+        <w:t>Explain Post Redirect Get</w:t>
+      </w:r>
+    </w:p>
+    <w:p>
+      <w:r>
+        <w:t>Diagram to explain PRG</w:t>
+      </w:r>
+      <w:r>
+        <w:t xml:space="preserve"> Pattern</w:t>
+      </w:r>
+    </w:p>
+    <w:p>
+      <w:r>
+        <w:t>TempData as a way to pass view data/success message</w:t>
+      </w:r>
+    </w:p>
+    <w:p/>
     <w:p>
       <w:pPr>
         <w:pStyle w:val="Head1"/>
       </w:pPr>
       <w:r>
-        <w:tab/>
-      </w:r>
-      <w:r>
-        <w:t>4.3</w:t>
-      </w:r>
-      <w:r>
-        <w:t xml:space="preserve"> </w:t>
-      </w:r>
-      <w:r>
-        <w:t>Accepting Input</w:t>
-      </w:r>
-    </w:p>
-    <w:p>
-      <w:r>
-        <w:t xml:space="preserve">4.3.1 </w:t>
-      </w:r>
-      <w:r>
-        <w:t>Handling the Successful processing of Action Input</w:t>
-      </w:r>
-    </w:p>
-    <w:p>
-      <w:r>
-        <w:t>Explain ModelState.IsValid as one branch in flow</w:t>
-      </w:r>
-      <w:r>
-        <w:br/>
-      </w:r>
-      <w:r>
-        <w:t>Show code from Edit Action</w:t>
-      </w:r>
-    </w:p>
-    <w:p>
-      <w:r>
-        <w:t>Explain Post Redirect Get</w:t>
-      </w:r>
-    </w:p>
-    <w:p>
-      <w:r>
-        <w:t>Diagram to explain PRG</w:t>
-      </w:r>
-      <w:r>
-        <w:t xml:space="preserve"> Pattern</w:t>
-      </w:r>
-    </w:p>
-    <w:p>
-      <w:r>
-        <w:t>TempData as a way to pass view data/success message</w:t>
-      </w:r>
-    </w:p>
-    <w:p/>
-    <w:p>
-      <w:pPr>
-        <w:pStyle w:val="Body1"/>
-      </w:pPr>
-      <w:r>
         <w:t xml:space="preserve">4.3.2 </w:t>
       </w:r>
       <w:r>
@@ -773,7 +1290,7 @@
     </w:p>
     <w:p>
       <w:pPr>
-        <w:pStyle w:val="Body"/>
+        <w:pStyle w:val="Head1"/>
       </w:pPr>
       <w:r>
         <w:t xml:space="preserve">4.4 </w:t>
@@ -783,10 +1300,10 @@
       </w:r>
     </w:p>
     <w:sectPr>
-      <w:headerReference w:type="even" r:id="rId8"/>
-      <w:headerReference w:type="default" r:id="rId9"/>
-      <w:footerReference w:type="even" r:id="rId10"/>
-      <w:footerReference w:type="first" r:id="rId11"/>
+      <w:headerReference w:type="even" r:id="rId9"/>
+      <w:headerReference w:type="default" r:id="rId10"/>
+      <w:footerReference w:type="even" r:id="rId11"/>
+      <w:footerReference w:type="first" r:id="rId12"/>
       <w:footnotePr>
         <w:numRestart w:val="eachSect"/>
       </w:footnotePr>
@@ -1025,7 +1542,7 @@
         <w:rPr>
           <w:noProof/>
         </w:rPr>
-        <w:t>2</w:t>
+        <w:t>4</w:t>
       </w:r>
     </w:fldSimple>
     <w:r>
@@ -1058,7 +1575,7 @@
         <w:rPr>
           <w:noProof/>
         </w:rPr>
-        <w:t>1/3/2010</w:t>
+        <w:t>1/4/2010</w:t>
       </w:r>
     </w:fldSimple>
   </w:p>
@@ -1084,7 +1601,7 @@
         <w:rPr>
           <w:noProof/>
         </w:rPr>
-        <w:t>1/3/2010</w:t>
+        <w:t>1/4/2010</w:t>
       </w:r>
     </w:fldSimple>
     <w:r>
@@ -1113,7 +1630,7 @@
         <w:rPr>
           <w:noProof/>
         </w:rPr>
-        <w:t>3</w:t>
+        <w:t>5</w:t>
       </w:r>
     </w:fldSimple>
   </w:p>

</xml_diff>